<commit_message>
empty message aborts the commit.
</commit_message>
<xml_diff>
--- a/capstone_project.docx
+++ b/capstone_project.docx
@@ -190,7 +190,18 @@
           <w:color w:val="000000"/>
           <w:lang w:eastAsia="en-GB"/>
         </w:rPr>
-        <w:t xml:space="preserve">In this project I will develop a proof of concept deep learning solution for self-driving trains. Although solutions are being developed in both the automotive and rail industry for self-driving vehicles, the technology is still not completely mature, and hence it is still not widely adopted. Train delays, and accidents are major problems for train operators, both public and private, that could be addressed with driver assistance or completely autonomous self-driving trains. Although there are existing solutions for driverless trains, the problem in most countries is that it requires dedicated infrastructure, signalling systems, and specific rolling stock, </w:t>
+        <w:t>In this project I will develop a proof of concept deep learning solution for self-driving trains. Although solutions are being developed in both the automotive and rail industry for self-driving vehicles, the technology is still not completely mature, and hence it is still not widely adopted. Train delays, and accidents are major problems for train operators, both public and private, that could be addressed with driver assistance or completely autonomous self-driving trains. Although there are existing solutions for driverless trains, the problem in most countries is that it requires dedicated infrastructure, signalling</w:t>
+      </w:r>
+      <w:bookmarkStart w:id="0" w:name="_GoBack"/>
+      <w:bookmarkEnd w:id="0"/>
+      <w:r>
+        <w:rPr>
+          <w:rFonts w:ascii="Droid Sans" w:eastAsia="Times New Roman" w:hAnsi="Droid Sans" w:cs="Arial"/>
+          <w:iCs/>
+          <w:color w:val="000000"/>
+          <w:lang w:eastAsia="en-GB"/>
+        </w:rPr>
+        <w:t xml:space="preserve"> systems, and specific rolling stock, </w:t>
       </w:r>
       <w:r>
         <w:rPr>
@@ -552,10 +563,26 @@
           <w:color w:val="000000"/>
           <w:lang w:eastAsia="en-GB"/>
         </w:rPr>
-        <w:t xml:space="preserve">for this task will be the accuracy of identifying the stop table and its distance. As this is categorical classification task, the F1-score is the appropriate measure to use. </w:t>
-      </w:r>
-      <w:bookmarkStart w:id="0" w:name="_GoBack"/>
-      <w:bookmarkEnd w:id="0"/>
+        <w:t xml:space="preserve">for this task will be the accuracy of identifying the stop table and its distance. As this is categorical classification task, the F1-score is </w:t>
+      </w:r>
+      <w:r>
+        <w:rPr>
+          <w:rFonts w:ascii="Droid Sans" w:eastAsia="Times New Roman" w:hAnsi="Droid Sans" w:cs="Arial"/>
+          <w:iCs/>
+          <w:color w:val="000000"/>
+          <w:lang w:eastAsia="en-GB"/>
+        </w:rPr>
+        <w:t>an</w:t>
+      </w:r>
+      <w:r>
+        <w:rPr>
+          <w:rFonts w:ascii="Droid Sans" w:eastAsia="Times New Roman" w:hAnsi="Droid Sans" w:cs="Arial"/>
+          <w:iCs/>
+          <w:color w:val="000000"/>
+          <w:lang w:eastAsia="en-GB"/>
+        </w:rPr>
+        <w:t xml:space="preserve"> appropriate measure to use.</w:t>
+      </w:r>
     </w:p>
     <w:p>
       <w:pPr>

</xml_diff>

<commit_message>
docs: Minor corrections in Metrics section
</commit_message>
<xml_diff>
--- a/capstone_project.docx
+++ b/capstone_project.docx
@@ -397,16 +397,16 @@
           <w:color w:val="000000"/>
           <w:lang w:eastAsia="en-GB"/>
         </w:rPr>
-        <w:t xml:space="preserve"> The idea behind this project is to build a proof of concept solution that would use image recognition with relatively cheap hardware and open source program</w:t>
-      </w:r>
-      <w:r>
-        <w:rPr>
-          <w:rFonts w:ascii="Droid Sans" w:eastAsia="Times New Roman" w:hAnsi="Droid Sans" w:cs="Arial"/>
-          <w:iCs/>
-          <w:color w:val="000000"/>
-          <w:lang w:eastAsia="en-GB"/>
-        </w:rPr>
-        <w:t>ming</w:t>
+        <w:t xml:space="preserve"> The idea behind this project is to build a proof of concept solution that would use image recognition with relatively cheap hardware and open source </w:t>
+      </w:r>
+      <w:r>
+        <w:rPr>
+          <w:rFonts w:ascii="Droid Sans" w:eastAsia="Times New Roman" w:hAnsi="Droid Sans" w:cs="Arial"/>
+          <w:iCs/>
+          <w:color w:val="000000"/>
+          <w:lang w:eastAsia="en-GB"/>
+        </w:rPr>
+        <w:t>software</w:t>
       </w:r>
       <w:r>
         <w:rPr>
@@ -912,16 +912,7 @@
           <w:color w:val="000000"/>
           <w:lang w:eastAsia="en-GB"/>
         </w:rPr>
-        <w:t>Raspberry Pi</w:t>
-      </w:r>
-      <w:r>
-        <w:rPr>
-          <w:rFonts w:ascii="Droid Sans" w:eastAsia="Times New Roman" w:hAnsi="Droid Sans" w:cs="Arial"/>
-          <w:iCs/>
-          <w:color w:val="000000"/>
-          <w:lang w:eastAsia="en-GB"/>
-        </w:rPr>
-        <w:t xml:space="preserve"> </w:t>
+        <w:t xml:space="preserve">Raspberry Pi </w:t>
       </w:r>
       <w:r>
         <w:rPr>
@@ -1043,43 +1034,116 @@
           <w:color w:val="000000"/>
           <w:lang w:eastAsia="en-GB"/>
         </w:rPr>
-        <w:t xml:space="preserve">For the training and for the validation data </w:t>
-      </w:r>
-      <w:r>
-        <w:rPr>
-          <w:rFonts w:ascii="Droid Sans" w:eastAsia="Times New Roman" w:hAnsi="Droid Sans" w:cs="Arial"/>
-          <w:iCs/>
-          <w:color w:val="000000"/>
-          <w:lang w:eastAsia="en-GB"/>
-        </w:rPr>
-        <w:t>I have used</w:t>
-      </w:r>
-      <w:r>
-        <w:rPr>
-          <w:rFonts w:ascii="Droid Sans" w:eastAsia="Times New Roman" w:hAnsi="Droid Sans" w:cs="Arial"/>
-          <w:iCs/>
-          <w:color w:val="000000"/>
-          <w:lang w:eastAsia="en-GB"/>
-        </w:rPr>
-        <w:t xml:space="preserve"> the accuracy</w:t>
-      </w:r>
-      <w:r>
-        <w:rPr>
-          <w:rFonts w:ascii="Droid Sans" w:eastAsia="Times New Roman" w:hAnsi="Droid Sans" w:cs="Arial"/>
-          <w:iCs/>
-          <w:color w:val="000000"/>
-          <w:lang w:eastAsia="en-GB"/>
-        </w:rPr>
-        <w:t xml:space="preserve"> </w:t>
-      </w:r>
-      <w:r>
-        <w:rPr>
-          <w:rFonts w:ascii="Droid Sans" w:eastAsia="Times New Roman" w:hAnsi="Droid Sans" w:cs="Arial"/>
-          <w:iCs/>
-          <w:color w:val="000000"/>
-          <w:lang w:eastAsia="en-GB"/>
-        </w:rPr>
-        <w:t>for measuring performance</w:t>
+        <w:t>For the training and for the validation data I have used the accuracy for measuring performance</w:t>
+      </w:r>
+      <w:r>
+        <w:rPr>
+          <w:rFonts w:ascii="Droid Sans" w:eastAsia="Times New Roman" w:hAnsi="Droid Sans" w:cs="Arial"/>
+          <w:iCs/>
+          <w:color w:val="000000"/>
+          <w:lang w:eastAsia="en-GB"/>
+        </w:rPr>
+        <w:t xml:space="preserve">. </w:t>
+      </w:r>
+      <w:r>
+        <w:rPr>
+          <w:rFonts w:ascii="Droid Sans" w:eastAsia="Times New Roman" w:hAnsi="Droid Sans" w:cs="Arial"/>
+          <w:iCs/>
+          <w:color w:val="000000"/>
+          <w:lang w:eastAsia="en-GB"/>
+        </w:rPr>
+        <w:t>Accuracy is simply the percentage of correctly identified images. Given that I had an equal amount of examples in both categories accuracy gives a good measure of model performance.</w:t>
+      </w:r>
+      <w:r>
+        <w:rPr>
+          <w:rStyle w:val="FootnoteReference"/>
+          <w:rFonts w:ascii="Droid Sans" w:eastAsia="Times New Roman" w:hAnsi="Droid Sans" w:cs="Arial"/>
+          <w:iCs/>
+          <w:color w:val="000000"/>
+          <w:lang w:eastAsia="en-GB"/>
+        </w:rPr>
+        <w:footnoteReference w:id="1"/>
+      </w:r>
+      <w:r>
+        <w:rPr>
+          <w:rFonts w:ascii="Droid Sans" w:eastAsia="Times New Roman" w:hAnsi="Droid Sans" w:cs="Arial"/>
+          <w:iCs/>
+          <w:color w:val="000000"/>
+          <w:lang w:eastAsia="en-GB"/>
+        </w:rPr>
+        <w:t xml:space="preserve"> However for the final evaluation on the test set I have used an alternative metric called </w:t>
+      </w:r>
+      <w:r>
+        <w:rPr>
+          <w:rFonts w:ascii="Droid Sans" w:eastAsia="Times New Roman" w:hAnsi="Droid Sans" w:cs="Arial"/>
+          <w:iCs/>
+          <w:color w:val="000000"/>
+          <w:lang w:eastAsia="en-GB"/>
+        </w:rPr>
+        <w:t>Recall</w:t>
+      </w:r>
+      <w:r>
+        <w:rPr>
+          <w:rFonts w:ascii="Droid Sans" w:eastAsia="Times New Roman" w:hAnsi="Droid Sans" w:cs="Arial"/>
+          <w:iCs/>
+          <w:color w:val="000000"/>
+          <w:lang w:eastAsia="en-GB"/>
+        </w:rPr>
+        <w:t>. Recall</w:t>
+      </w:r>
+      <w:r>
+        <w:rPr>
+          <w:rFonts w:ascii="Droid Sans" w:eastAsia="Times New Roman" w:hAnsi="Droid Sans" w:cs="Arial"/>
+          <w:iCs/>
+          <w:color w:val="000000"/>
+          <w:lang w:eastAsia="en-GB"/>
+        </w:rPr>
+        <w:t xml:space="preserve"> is the number of </w:t>
+      </w:r>
+      <w:r>
+        <w:rPr>
+          <w:rFonts w:ascii="Droid Sans" w:eastAsia="Times New Roman" w:hAnsi="Droid Sans" w:cs="Arial"/>
+          <w:iCs/>
+          <w:color w:val="000000"/>
+          <w:lang w:eastAsia="en-GB"/>
+        </w:rPr>
+        <w:t>correctly identified stop signs</w:t>
+      </w:r>
+      <w:r>
+        <w:rPr>
+          <w:rFonts w:ascii="Droid Sans" w:eastAsia="Times New Roman" w:hAnsi="Droid Sans" w:cs="Arial"/>
+          <w:iCs/>
+          <w:color w:val="000000"/>
+          <w:lang w:eastAsia="en-GB"/>
+        </w:rPr>
+        <w:t xml:space="preserve"> divided by the number of </w:t>
+      </w:r>
+      <w:r>
+        <w:rPr>
+          <w:rFonts w:ascii="Droid Sans" w:eastAsia="Times New Roman" w:hAnsi="Droid Sans" w:cs="Arial"/>
+          <w:iCs/>
+          <w:color w:val="000000"/>
+          <w:lang w:eastAsia="en-GB"/>
+        </w:rPr>
+        <w:t>correctly identified stop signs</w:t>
+      </w:r>
+      <w:r>
+        <w:rPr>
+          <w:rFonts w:ascii="Droid Sans" w:eastAsia="Times New Roman" w:hAnsi="Droid Sans" w:cs="Arial"/>
+          <w:iCs/>
+          <w:color w:val="000000"/>
+          <w:lang w:eastAsia="en-GB"/>
+        </w:rPr>
+        <w:t xml:space="preserve"> and the number of </w:t>
+      </w:r>
+      <w:r>
+        <w:rPr>
+          <w:rFonts w:ascii="Droid Sans" w:eastAsia="Times New Roman" w:hAnsi="Droid Sans" w:cs="Arial"/>
+          <w:iCs/>
+          <w:color w:val="000000"/>
+          <w:lang w:eastAsia="en-GB"/>
+        </w:rPr>
+        <w:t>misclassified stop signs</w:t>
       </w:r>
       <w:r>
         <w:rPr>
@@ -1097,46 +1161,133 @@
           <w:color w:val="000000"/>
           <w:lang w:eastAsia="en-GB"/>
         </w:rPr>
-        <w:t xml:space="preserve"> For the test data however I have used the F1 </w:t>
-      </w:r>
-      <w:r>
-        <w:rPr>
-          <w:rFonts w:ascii="Droid Sans" w:eastAsia="Times New Roman" w:hAnsi="Droid Sans" w:cs="Arial"/>
-          <w:iCs/>
-          <w:color w:val="000000"/>
-          <w:lang w:eastAsia="en-GB"/>
-        </w:rPr>
-        <w:t xml:space="preserve">score. [For the time being this is only because </w:t>
-      </w:r>
-      <w:proofErr w:type="spellStart"/>
-      <w:r>
-        <w:rPr>
-          <w:rFonts w:ascii="Droid Sans" w:eastAsia="Times New Roman" w:hAnsi="Droid Sans" w:cs="Arial"/>
-          <w:iCs/>
-          <w:color w:val="000000"/>
-          <w:lang w:eastAsia="en-GB"/>
-        </w:rPr>
-        <w:t>Keras</w:t>
-      </w:r>
-      <w:proofErr w:type="spellEnd"/>
-      <w:r>
-        <w:rPr>
-          <w:rFonts w:ascii="Droid Sans" w:eastAsia="Times New Roman" w:hAnsi="Droid Sans" w:cs="Arial"/>
-          <w:iCs/>
-          <w:color w:val="000000"/>
-          <w:lang w:eastAsia="en-GB"/>
-        </w:rPr>
-        <w:t xml:space="preserve"> does not support other metrics than accuracy, and it would have required significant work-around to calculate the F1 score during training and validation. Optimally however I would use the F1 score in all cases, as it gives </w:t>
-      </w:r>
-      <w:proofErr w:type="gramStart"/>
-      <w:r>
-        <w:rPr>
-          <w:rFonts w:ascii="Droid Sans" w:eastAsia="Times New Roman" w:hAnsi="Droid Sans" w:cs="Arial"/>
-          <w:iCs/>
-          <w:color w:val="000000"/>
-          <w:lang w:eastAsia="en-GB"/>
-        </w:rPr>
-        <w:t xml:space="preserve">a </w:t>
+        <w:t xml:space="preserve"> In other words the Recall score captures the ability of the model to detect all of the stop signals.</w:t>
+      </w:r>
+      <w:r>
+        <w:rPr>
+          <w:rFonts w:ascii="Droid Sans" w:eastAsia="Times New Roman" w:hAnsi="Droid Sans" w:cs="Arial"/>
+          <w:iCs/>
+          <w:color w:val="000000"/>
+          <w:lang w:eastAsia="en-GB"/>
+        </w:rPr>
+        <w:t xml:space="preserve"> Using </w:t>
+      </w:r>
+      <w:r>
+        <w:rPr>
+          <w:rFonts w:ascii="Droid Sans" w:eastAsia="Times New Roman" w:hAnsi="Droid Sans" w:cs="Arial"/>
+          <w:iCs/>
+          <w:color w:val="000000"/>
+          <w:lang w:eastAsia="en-GB"/>
+        </w:rPr>
+        <w:t xml:space="preserve">the </w:t>
+      </w:r>
+      <w:r>
+        <w:rPr>
+          <w:rFonts w:ascii="Droid Sans" w:eastAsia="Times New Roman" w:hAnsi="Droid Sans" w:cs="Arial"/>
+          <w:iCs/>
+          <w:color w:val="000000"/>
+          <w:lang w:eastAsia="en-GB"/>
+        </w:rPr>
+        <w:t xml:space="preserve">Recall </w:t>
+      </w:r>
+      <w:r>
+        <w:rPr>
+          <w:rFonts w:ascii="Droid Sans" w:eastAsia="Times New Roman" w:hAnsi="Droid Sans" w:cs="Arial"/>
+          <w:iCs/>
+          <w:color w:val="000000"/>
+          <w:lang w:eastAsia="en-GB"/>
+        </w:rPr>
+        <w:t xml:space="preserve">score </w:t>
+      </w:r>
+      <w:r>
+        <w:rPr>
+          <w:rFonts w:ascii="Droid Sans" w:eastAsia="Times New Roman" w:hAnsi="Droid Sans" w:cs="Arial"/>
+          <w:iCs/>
+          <w:color w:val="000000"/>
+          <w:lang w:eastAsia="en-GB"/>
+        </w:rPr>
+        <w:t xml:space="preserve">for evaluating the final model </w:t>
+      </w:r>
+      <w:r>
+        <w:rPr>
+          <w:rFonts w:ascii="Droid Sans" w:eastAsia="Times New Roman" w:hAnsi="Droid Sans" w:cs="Arial"/>
+          <w:iCs/>
+          <w:color w:val="000000"/>
+          <w:lang w:eastAsia="en-GB"/>
+        </w:rPr>
+        <w:t>was</w:t>
+      </w:r>
+      <w:r>
+        <w:rPr>
+          <w:rFonts w:ascii="Droid Sans" w:eastAsia="Times New Roman" w:hAnsi="Droid Sans" w:cs="Arial"/>
+          <w:iCs/>
+          <w:color w:val="000000"/>
+          <w:lang w:eastAsia="en-GB"/>
+        </w:rPr>
+        <w:t xml:space="preserve"> important because </w:t>
+      </w:r>
+      <w:r>
+        <w:rPr>
+          <w:rFonts w:ascii="Droid Sans" w:eastAsia="Times New Roman" w:hAnsi="Droid Sans" w:cs="Arial"/>
+          <w:iCs/>
+          <w:color w:val="000000"/>
+          <w:lang w:eastAsia="en-GB"/>
+        </w:rPr>
+        <w:t xml:space="preserve">from the practical point of view </w:t>
+      </w:r>
+      <w:r>
+        <w:rPr>
+          <w:rFonts w:ascii="Droid Sans" w:eastAsia="Times New Roman" w:hAnsi="Droid Sans" w:cs="Arial"/>
+          <w:iCs/>
+          <w:color w:val="000000"/>
+          <w:lang w:eastAsia="en-GB"/>
+        </w:rPr>
+        <w:t xml:space="preserve">we </w:t>
+      </w:r>
+      <w:r>
+        <w:rPr>
+          <w:rFonts w:ascii="Droid Sans" w:eastAsia="Times New Roman" w:hAnsi="Droid Sans" w:cs="Arial"/>
+          <w:iCs/>
+          <w:color w:val="000000"/>
+          <w:lang w:eastAsia="en-GB"/>
+        </w:rPr>
+        <w:t>prefer</w:t>
+      </w:r>
+      <w:r>
+        <w:rPr>
+          <w:rFonts w:ascii="Droid Sans" w:eastAsia="Times New Roman" w:hAnsi="Droid Sans" w:cs="Arial"/>
+          <w:iCs/>
+          <w:color w:val="000000"/>
+          <w:lang w:eastAsia="en-GB"/>
+        </w:rPr>
+        <w:t xml:space="preserve"> to detec</w:t>
+      </w:r>
+      <w:r>
+        <w:rPr>
+          <w:rFonts w:ascii="Droid Sans" w:eastAsia="Times New Roman" w:hAnsi="Droid Sans" w:cs="Arial"/>
+          <w:iCs/>
+          <w:color w:val="000000"/>
+          <w:lang w:eastAsia="en-GB"/>
+        </w:rPr>
+        <w:t>t all of the stop signs, while misclassifying non-</w:t>
+      </w:r>
+      <w:r>
+        <w:rPr>
+          <w:rFonts w:ascii="Droid Sans" w:eastAsia="Times New Roman" w:hAnsi="Droid Sans" w:cs="Arial"/>
+          <w:iCs/>
+          <w:color w:val="000000"/>
+          <w:lang w:eastAsia="en-GB"/>
+        </w:rPr>
+        <w:t>stop as a stop is less crucial (</w:t>
+      </w:r>
+      <w:r>
+        <w:rPr>
+          <w:rFonts w:ascii="Droid Sans" w:eastAsia="Times New Roman" w:hAnsi="Droid Sans" w:cs="Arial"/>
+          <w:iCs/>
+          <w:color w:val="000000"/>
+          <w:lang w:eastAsia="en-GB"/>
+        </w:rPr>
+        <w:t xml:space="preserve">i.e. </w:t>
       </w:r>
       <w:bookmarkStart w:id="0" w:name="_GoBack"/>
       <w:bookmarkEnd w:id="0"/>
@@ -1147,9 +1298,26 @@
           <w:color w:val="000000"/>
           <w:lang w:eastAsia="en-GB"/>
         </w:rPr>
-        <w:t>]</w:t>
-      </w:r>
-      <w:proofErr w:type="gramEnd"/>
+        <w:t xml:space="preserve">we want the train to stop at all instances when there is </w:t>
+      </w:r>
+      <w:r>
+        <w:rPr>
+          <w:rFonts w:ascii="Droid Sans" w:eastAsia="Times New Roman" w:hAnsi="Droid Sans" w:cs="Arial"/>
+          <w:iCs/>
+          <w:color w:val="000000"/>
+          <w:lang w:eastAsia="en-GB"/>
+        </w:rPr>
+        <w:t>a stop sign to prevent accidents, whereas stopping ‘accidentally’ by detecting a stop sign where there is none is not such a big problem</w:t>
+      </w:r>
+      <w:r>
+        <w:rPr>
+          <w:rFonts w:ascii="Droid Sans" w:eastAsia="Times New Roman" w:hAnsi="Droid Sans" w:cs="Arial"/>
+          <w:iCs/>
+          <w:color w:val="000000"/>
+          <w:lang w:eastAsia="en-GB"/>
+        </w:rPr>
+        <w:t>).</w:t>
+      </w:r>
     </w:p>
     <w:p>
       <w:pPr>
@@ -1551,6 +1719,7 @@
           <w:color w:val="000000"/>
           <w:lang w:eastAsia="en-GB"/>
         </w:rPr>
+        <w:lastRenderedPageBreak/>
         <w:t>I have collected 400 image</w:t>
       </w:r>
       <w:r>
@@ -1714,7 +1883,7 @@
           <w:color w:val="000000"/>
           <w:lang w:eastAsia="en-GB"/>
         </w:rPr>
-        <w:footnoteReference w:id="1"/>
+        <w:footnoteReference w:id="2"/>
       </w:r>
       <w:r>
         <w:rPr>
@@ -1772,7 +1941,6 @@
           <w:color w:val="000000"/>
           <w:lang w:eastAsia="en-GB"/>
         </w:rPr>
-        <w:lastRenderedPageBreak/>
         <w:t xml:space="preserve">Given that </w:t>
       </w:r>
       <w:r>
@@ -1809,7 +1977,25 @@
           <w:color w:val="000000"/>
           <w:lang w:eastAsia="en-GB"/>
         </w:rPr>
-        <w:t xml:space="preserve"> I used RGB images</w:t>
+        <w:t xml:space="preserve"> I </w:t>
+      </w:r>
+      <w:r>
+        <w:rPr>
+          <w:rFonts w:ascii="Droid Sans" w:eastAsia="Times New Roman" w:hAnsi="Droid Sans" w:cs="Arial"/>
+          <w:iCs/>
+          <w:color w:val="000000"/>
+          <w:lang w:eastAsia="en-GB"/>
+        </w:rPr>
+        <w:t xml:space="preserve">have </w:t>
+      </w:r>
+      <w:r>
+        <w:rPr>
+          <w:rFonts w:ascii="Droid Sans" w:eastAsia="Times New Roman" w:hAnsi="Droid Sans" w:cs="Arial"/>
+          <w:iCs/>
+          <w:color w:val="000000"/>
+          <w:lang w:eastAsia="en-GB"/>
+        </w:rPr>
+        <w:t>used RGB images</w:t>
       </w:r>
       <w:r>
         <w:rPr>
@@ -1820,16 +2006,6 @@
         </w:rPr>
         <w:t xml:space="preserve"> (3 channels).</w:t>
       </w:r>
-    </w:p>
-    <w:p>
-      <w:pPr>
-        <w:spacing w:before="100" w:beforeAutospacing="1" w:after="100" w:afterAutospacing="1" w:line="240" w:lineRule="auto"/>
-        <w:rPr>
-          <w:rFonts w:ascii="Arial" w:eastAsia="Times New Roman" w:hAnsi="Arial" w:cs="Arial"/>
-          <w:color w:val="000000"/>
-          <w:lang w:eastAsia="en-GB"/>
-        </w:rPr>
-      </w:pPr>
     </w:p>
     <w:p>
       <w:pPr>
@@ -3384,6 +3560,7 @@
                 <w:color w:val="000000"/>
                 <w:lang w:eastAsia="en-GB"/>
               </w:rPr>
+              <w:lastRenderedPageBreak/>
               <w:drawing>
                 <wp:inline distT="0" distB="0" distL="0" distR="0" wp14:anchorId="37A08EC0" wp14:editId="25913943">
                   <wp:extent cx="1082040" cy="811530"/>
@@ -3706,7 +3883,6 @@
                 <w:color w:val="000000"/>
                 <w:lang w:eastAsia="en-GB"/>
               </w:rPr>
-              <w:lastRenderedPageBreak/>
               <w:drawing>
                 <wp:inline distT="0" distB="0" distL="0" distR="0" wp14:anchorId="38A64AB4" wp14:editId="5E8CA412">
                   <wp:extent cx="1082040" cy="811530"/>
@@ -5275,6 +5451,30 @@
         <w:spacing w:before="100" w:beforeAutospacing="1" w:after="100" w:afterAutospacing="1" w:line="240" w:lineRule="auto"/>
         <w:outlineLvl w:val="2"/>
         <w:rPr>
+          <w:rFonts w:ascii="Droid Sans" w:eastAsia="Times New Roman" w:hAnsi="Droid Sans" w:cs="Arial"/>
+          <w:bCs/>
+          <w:color w:val="434343"/>
+          <w:szCs w:val="24"/>
+          <w:lang w:eastAsia="en-GB"/>
+        </w:rPr>
+      </w:pPr>
+      <w:r>
+        <w:rPr>
+          <w:rFonts w:ascii="Droid Sans" w:eastAsia="Times New Roman" w:hAnsi="Droid Sans" w:cs="Arial"/>
+          <w:bCs/>
+          <w:color w:val="434343"/>
+          <w:szCs w:val="24"/>
+          <w:lang w:eastAsia="en-GB"/>
+        </w:rPr>
+        <w:lastRenderedPageBreak/>
+        <w:t>As we can see the principal components look very similar in both categories, which is important as it indicates that I have managed to gather a balanced dataset. This means that images in both categories were very similar to each other except for the presence or absence of the crucial feature that needed to be identified. I believe that the PCA on the Red channel for the ‘stop category’ has highlighted it in the shape of a red circular patch where the stop sign usually occurred. We can see this on the first component in the upper left corner of the Red images of the ‘stop category’.</w:t>
+      </w:r>
+    </w:p>
+    <w:p>
+      <w:pPr>
+        <w:spacing w:before="100" w:beforeAutospacing="1" w:after="100" w:afterAutospacing="1" w:line="240" w:lineRule="auto"/>
+        <w:outlineLvl w:val="2"/>
+        <w:rPr>
           <w:rFonts w:ascii="Arial" w:eastAsia="Times New Roman" w:hAnsi="Arial" w:cs="Arial"/>
           <w:b/>
           <w:bCs/>
@@ -5294,7 +5494,6 @@
           <w:szCs w:val="24"/>
           <w:lang w:eastAsia="en-GB"/>
         </w:rPr>
-        <w:lastRenderedPageBreak/>
         <w:t>Algorithms and Techniques</w:t>
       </w:r>
     </w:p>
@@ -5572,7 +5771,7 @@
           <w:color w:val="000000"/>
           <w:lang w:eastAsia="en-GB"/>
         </w:rPr>
-        <w:footnoteReference w:id="2"/>
+        <w:footnoteReference w:id="3"/>
       </w:r>
       <w:r>
         <w:rPr>
@@ -5655,7 +5854,27 @@
           <w:color w:val="000000"/>
           <w:lang w:eastAsia="en-GB"/>
         </w:rPr>
-        <w:t xml:space="preserve"> With regards to optimizers, I have tried Adam and RMSPROP, both of which are using </w:t>
+        <w:t xml:space="preserve"> </w:t>
+      </w:r>
+    </w:p>
+    <w:p>
+      <w:pPr>
+        <w:spacing w:before="100" w:beforeAutospacing="1" w:after="100" w:afterAutospacing="1" w:line="240" w:lineRule="auto"/>
+        <w:rPr>
+          <w:rFonts w:ascii="Droid Sans" w:eastAsia="Times New Roman" w:hAnsi="Droid Sans" w:cs="Arial"/>
+          <w:iCs/>
+          <w:color w:val="000000"/>
+          <w:lang w:eastAsia="en-GB"/>
+        </w:rPr>
+      </w:pPr>
+      <w:r>
+        <w:rPr>
+          <w:rFonts w:ascii="Droid Sans" w:eastAsia="Times New Roman" w:hAnsi="Droid Sans" w:cs="Arial"/>
+          <w:iCs/>
+          <w:color w:val="000000"/>
+          <w:lang w:eastAsia="en-GB"/>
+        </w:rPr>
+        <w:t xml:space="preserve">With regards to optimizers, I have tried Adam and RMSPROP, both of which are using </w:t>
       </w:r>
       <w:r>
         <w:rPr>
@@ -5674,7 +5893,7 @@
           <w:color w:val="000000"/>
           <w:lang w:eastAsia="en-GB"/>
         </w:rPr>
-        <w:footnoteReference w:id="3"/>
+        <w:footnoteReference w:id="4"/>
       </w:r>
       <w:r>
         <w:rPr>
@@ -5821,6 +6040,7 @@
           <w:color w:val="000000"/>
           <w:lang w:eastAsia="en-GB"/>
         </w:rPr>
+        <w:lastRenderedPageBreak/>
         <w:t xml:space="preserve">Data augmentation is useful when one has only a small sample of images. Augmentation consists of small transformations applied to the image, which helps prevent overfitting, as we have a larger training set to learn from. The specific transformations </w:t>
       </w:r>
       <w:r>
@@ -6226,7 +6446,6 @@
           <w:color w:val="000000"/>
           <w:lang w:eastAsia="en-GB"/>
         </w:rPr>
-        <w:lastRenderedPageBreak/>
         <w:t>I had to fine tune with how much to transform, so that the stop sign remains always on the image. If too much width/height shift, or zoom is applied, than it can happen that the stop si</w:t>
       </w:r>
       <w:r>
@@ -6396,7 +6615,7 @@
           <w:color w:val="000000"/>
           <w:lang w:eastAsia="en-GB"/>
         </w:rPr>
-        <w:t xml:space="preserve">[I am not sure if this is necessary for this section, but] I have also run a baseline model with a minimalistic architecture using a single convolutional layer, and an additional hidden layer with 32 neurons, without regularization (i.e. dropout). The performance of this baseline model </w:t>
+        <w:t xml:space="preserve">I have also run a baseline model with a minimalistic architecture using a single convolutional layer, and an additional hidden layer with 32 neurons, without regularization (i.e. dropout). The performance of this baseline model </w:t>
       </w:r>
       <w:r>
         <w:rPr>
@@ -6660,6 +6879,7 @@
           <w:color w:val="000000"/>
           <w:lang w:eastAsia="en-GB"/>
         </w:rPr>
+        <w:lastRenderedPageBreak/>
         <w:t xml:space="preserve">In this section, all of your </w:t>
       </w:r>
       <w:proofErr w:type="spellStart"/>
@@ -6836,7 +7056,6 @@
           <w:color w:val="000000"/>
           <w:lang w:eastAsia="en-GB"/>
         </w:rPr>
-        <w:lastRenderedPageBreak/>
         <w:t>D</w:t>
       </w:r>
       <w:r>
@@ -7328,7 +7547,7 @@
           <w:color w:val="000000"/>
           <w:lang w:eastAsia="en-GB"/>
         </w:rPr>
-        <w:t>I have used a function called ‘</w:t>
+        <w:t xml:space="preserve">I have used a function from </w:t>
       </w:r>
       <w:proofErr w:type="spellStart"/>
       <w:r>
@@ -7338,6 +7557,26 @@
           <w:color w:val="000000"/>
           <w:lang w:eastAsia="en-GB"/>
         </w:rPr>
+        <w:t>Keras</w:t>
+      </w:r>
+      <w:proofErr w:type="spellEnd"/>
+      <w:r>
+        <w:rPr>
+          <w:rFonts w:ascii="Droid Sans" w:eastAsia="Times New Roman" w:hAnsi="Droid Sans" w:cs="Arial"/>
+          <w:iCs/>
+          <w:color w:val="000000"/>
+          <w:lang w:eastAsia="en-GB"/>
+        </w:rPr>
+        <w:t xml:space="preserve"> (‘</w:t>
+      </w:r>
+      <w:proofErr w:type="spellStart"/>
+      <w:r>
+        <w:rPr>
+          <w:rFonts w:ascii="Droid Sans" w:eastAsia="Times New Roman" w:hAnsi="Droid Sans" w:cs="Arial"/>
+          <w:iCs/>
+          <w:color w:val="000000"/>
+          <w:lang w:eastAsia="en-GB"/>
+        </w:rPr>
         <w:t>ImageDataGenerator</w:t>
       </w:r>
       <w:proofErr w:type="spellEnd"/>
@@ -7348,19 +7587,8 @@
           <w:color w:val="000000"/>
           <w:lang w:eastAsia="en-GB"/>
         </w:rPr>
-        <w:t xml:space="preserve">’ from </w:t>
-      </w:r>
-      <w:proofErr w:type="spellStart"/>
-      <w:r>
-        <w:rPr>
-          <w:rFonts w:ascii="Droid Sans" w:eastAsia="Times New Roman" w:hAnsi="Droid Sans" w:cs="Arial"/>
-          <w:iCs/>
-          <w:color w:val="000000"/>
-          <w:lang w:eastAsia="en-GB"/>
-        </w:rPr>
-        <w:t>Keras</w:t>
-      </w:r>
-      <w:proofErr w:type="spellEnd"/>
+        <w:t>’)</w:t>
+      </w:r>
       <w:r>
         <w:rPr>
           <w:rFonts w:ascii="Droid Sans" w:eastAsia="Times New Roman" w:hAnsi="Droid Sans" w:cs="Arial"/>
@@ -7370,38 +7598,6 @@
         </w:rPr>
         <w:t>, which takes a path to a directory, and generates batches of augmented data indefinitely in an infinite loop.</w:t>
       </w:r>
-    </w:p>
-    <w:p>
-      <w:pPr>
-        <w:pStyle w:val="ListBullet"/>
-        <w:numPr>
-          <w:ilvl w:val="0"/>
-          <w:numId w:val="0"/>
-        </w:numPr>
-        <w:ind w:left="360" w:hanging="360"/>
-        <w:rPr>
-          <w:rFonts w:ascii="Droid Sans" w:eastAsia="Times New Roman" w:hAnsi="Droid Sans" w:cs="Arial"/>
-          <w:iCs/>
-          <w:color w:val="000000"/>
-          <w:lang w:eastAsia="en-GB"/>
-        </w:rPr>
-      </w:pPr>
-    </w:p>
-    <w:p>
-      <w:pPr>
-        <w:pStyle w:val="ListBullet"/>
-        <w:numPr>
-          <w:ilvl w:val="0"/>
-          <w:numId w:val="0"/>
-        </w:numPr>
-        <w:ind w:left="360" w:hanging="360"/>
-        <w:rPr>
-          <w:rFonts w:ascii="Droid Sans" w:eastAsia="Times New Roman" w:hAnsi="Droid Sans" w:cs="Arial"/>
-          <w:iCs/>
-          <w:color w:val="000000"/>
-          <w:lang w:eastAsia="en-GB"/>
-        </w:rPr>
-      </w:pPr>
     </w:p>
     <w:p>
       <w:pPr>
@@ -7850,6 +8046,7 @@
           <w:color w:val="000000"/>
           <w:lang w:eastAsia="en-GB"/>
         </w:rPr>
+        <w:lastRenderedPageBreak/>
         <w:t>With regards to the difficulties encountered in the process, the first difficulty was to understand how data augmentation should be carried out. It needed a bit of trial and error to figure out how much I can distort the ima</w:t>
       </w:r>
       <w:r>
@@ -7879,26 +8076,88 @@
           <w:color w:val="000000"/>
           <w:lang w:eastAsia="en-GB"/>
         </w:rPr>
-        <w:t xml:space="preserve">With regards to building the model the main difficulty was to figure out how I can use F1 score as an error metric. It proved to be difficult, because of the specific way I approached </w:t>
-      </w:r>
-      <w:r>
-        <w:rPr>
-          <w:rFonts w:ascii="Droid Sans" w:eastAsia="Times New Roman" w:hAnsi="Droid Sans" w:cs="Arial"/>
-          <w:iCs/>
-          <w:color w:val="000000"/>
-          <w:lang w:eastAsia="en-GB"/>
-        </w:rPr>
-        <w:t xml:space="preserve">training. I did not have </w:t>
-      </w:r>
-      <w:r>
-        <w:rPr>
-          <w:rFonts w:ascii="Droid Sans" w:eastAsia="Times New Roman" w:hAnsi="Droid Sans" w:cs="Arial"/>
-          <w:iCs/>
-          <w:color w:val="000000"/>
-          <w:lang w:eastAsia="en-GB"/>
-        </w:rPr>
-        <w:lastRenderedPageBreak/>
-        <w:t xml:space="preserve">my training set compiled in a fixed array and my labels in a similar fixed array. Instead, </w:t>
+        <w:t>With regards to building the model the main difficulty was to figure out how I can use</w:t>
+      </w:r>
+      <w:r>
+        <w:rPr>
+          <w:rFonts w:ascii="Droid Sans" w:eastAsia="Times New Roman" w:hAnsi="Droid Sans" w:cs="Arial"/>
+          <w:iCs/>
+          <w:color w:val="000000"/>
+          <w:lang w:eastAsia="en-GB"/>
+        </w:rPr>
+        <w:t xml:space="preserve"> alternative error metrics</w:t>
+      </w:r>
+      <w:r>
+        <w:rPr>
+          <w:rFonts w:ascii="Droid Sans" w:eastAsia="Times New Roman" w:hAnsi="Droid Sans" w:cs="Arial"/>
+          <w:iCs/>
+          <w:color w:val="000000"/>
+          <w:lang w:eastAsia="en-GB"/>
+        </w:rPr>
+        <w:t xml:space="preserve"> </w:t>
+      </w:r>
+      <w:r>
+        <w:rPr>
+          <w:rFonts w:ascii="Droid Sans" w:eastAsia="Times New Roman" w:hAnsi="Droid Sans" w:cs="Arial"/>
+          <w:iCs/>
+          <w:color w:val="000000"/>
+          <w:lang w:eastAsia="en-GB"/>
+        </w:rPr>
+        <w:t>such as Recall</w:t>
+      </w:r>
+      <w:r>
+        <w:rPr>
+          <w:rFonts w:ascii="Droid Sans" w:eastAsia="Times New Roman" w:hAnsi="Droid Sans" w:cs="Arial"/>
+          <w:iCs/>
+          <w:color w:val="000000"/>
+          <w:lang w:eastAsia="en-GB"/>
+        </w:rPr>
+        <w:t xml:space="preserve">. It proved to be difficult, because of the specific way I </w:t>
+      </w:r>
+      <w:r>
+        <w:rPr>
+          <w:rFonts w:ascii="Droid Sans" w:eastAsia="Times New Roman" w:hAnsi="Droid Sans" w:cs="Arial"/>
+          <w:iCs/>
+          <w:color w:val="000000"/>
+          <w:lang w:eastAsia="en-GB"/>
+        </w:rPr>
+        <w:t>implemented the</w:t>
+      </w:r>
+      <w:r>
+        <w:rPr>
+          <w:rFonts w:ascii="Droid Sans" w:eastAsia="Times New Roman" w:hAnsi="Droid Sans" w:cs="Arial"/>
+          <w:iCs/>
+          <w:color w:val="000000"/>
+          <w:lang w:eastAsia="en-GB"/>
+        </w:rPr>
+        <w:t xml:space="preserve"> </w:t>
+      </w:r>
+      <w:r>
+        <w:rPr>
+          <w:rFonts w:ascii="Droid Sans" w:eastAsia="Times New Roman" w:hAnsi="Droid Sans" w:cs="Arial"/>
+          <w:iCs/>
+          <w:color w:val="000000"/>
+          <w:lang w:eastAsia="en-GB"/>
+        </w:rPr>
+        <w:t>training</w:t>
+      </w:r>
+      <w:r>
+        <w:rPr>
+          <w:rFonts w:ascii="Droid Sans" w:eastAsia="Times New Roman" w:hAnsi="Droid Sans" w:cs="Arial"/>
+          <w:iCs/>
+          <w:color w:val="000000"/>
+          <w:lang w:eastAsia="en-GB"/>
+        </w:rPr>
+        <w:t xml:space="preserve"> phase</w:t>
+      </w:r>
+      <w:r>
+        <w:rPr>
+          <w:rFonts w:ascii="Droid Sans" w:eastAsia="Times New Roman" w:hAnsi="Droid Sans" w:cs="Arial"/>
+          <w:iCs/>
+          <w:color w:val="000000"/>
+          <w:lang w:eastAsia="en-GB"/>
+        </w:rPr>
+        <w:t xml:space="preserve">. I did not have my training set compiled in a fixed array and my labels in a similar fixed array. Instead, </w:t>
       </w:r>
       <w:r>
         <w:rPr>
@@ -7934,7 +8193,7 @@
           <w:color w:val="000000"/>
           <w:lang w:eastAsia="en-GB"/>
         </w:rPr>
-        <w:t xml:space="preserve"> used a function called ‘</w:t>
+        <w:t xml:space="preserve"> used a function from </w:t>
       </w:r>
       <w:proofErr w:type="spellStart"/>
       <w:r>
@@ -7944,6 +8203,26 @@
           <w:color w:val="000000"/>
           <w:lang w:eastAsia="en-GB"/>
         </w:rPr>
+        <w:t>Keras</w:t>
+      </w:r>
+      <w:proofErr w:type="spellEnd"/>
+      <w:r>
+        <w:rPr>
+          <w:rFonts w:ascii="Droid Sans" w:eastAsia="Times New Roman" w:hAnsi="Droid Sans" w:cs="Arial"/>
+          <w:iCs/>
+          <w:color w:val="000000"/>
+          <w:lang w:eastAsia="en-GB"/>
+        </w:rPr>
+        <w:t xml:space="preserve"> (‘</w:t>
+      </w:r>
+      <w:proofErr w:type="spellStart"/>
+      <w:r>
+        <w:rPr>
+          <w:rFonts w:ascii="Droid Sans" w:eastAsia="Times New Roman" w:hAnsi="Droid Sans" w:cs="Arial"/>
+          <w:iCs/>
+          <w:color w:val="000000"/>
+          <w:lang w:eastAsia="en-GB"/>
+        </w:rPr>
         <w:t>ImageDataGenerator</w:t>
       </w:r>
       <w:proofErr w:type="spellEnd"/>
@@ -7954,7 +8233,25 @@
           <w:color w:val="000000"/>
           <w:lang w:eastAsia="en-GB"/>
         </w:rPr>
-        <w:t xml:space="preserve">’ from </w:t>
+        <w:t>’)</w:t>
+      </w:r>
+      <w:r>
+        <w:rPr>
+          <w:rFonts w:ascii="Droid Sans" w:eastAsia="Times New Roman" w:hAnsi="Droid Sans" w:cs="Arial"/>
+          <w:iCs/>
+          <w:color w:val="000000"/>
+          <w:lang w:eastAsia="en-GB"/>
+        </w:rPr>
+        <w:t>, which takes a path to a directory, and generates batches of augmented data indefinitely in an infinite loop.</w:t>
+      </w:r>
+      <w:r>
+        <w:rPr>
+          <w:rFonts w:ascii="Droid Sans" w:eastAsia="Times New Roman" w:hAnsi="Droid Sans" w:cs="Arial"/>
+          <w:iCs/>
+          <w:color w:val="000000"/>
+          <w:lang w:eastAsia="en-GB"/>
+        </w:rPr>
+        <w:t xml:space="preserve"> I had to write additional code to have the data in a format in which I could use error metrics imported from </w:t>
       </w:r>
       <w:proofErr w:type="spellStart"/>
       <w:r>
@@ -7964,7 +8261,7 @@
           <w:color w:val="000000"/>
           <w:lang w:eastAsia="en-GB"/>
         </w:rPr>
-        <w:t>Keras</w:t>
+        <w:t>sklearn</w:t>
       </w:r>
       <w:proofErr w:type="spellEnd"/>
       <w:r>
@@ -7974,7 +8271,7 @@
           <w:color w:val="000000"/>
           <w:lang w:eastAsia="en-GB"/>
         </w:rPr>
-        <w:t>, which takes a path to a directory, and generates batches of augmented data indefinitely in an infinite loop.</w:t>
+        <w:t>.</w:t>
       </w:r>
     </w:p>
     <w:p>
@@ -8003,7 +8300,7 @@
           <w:color w:val="000000"/>
           <w:lang w:eastAsia="en-GB"/>
         </w:rPr>
-        <w:footnoteReference w:id="4"/>
+        <w:footnoteReference w:id="5"/>
       </w:r>
       <w:r>
         <w:rPr>
@@ -8021,16 +8318,16 @@
           <w:color w:val="000000"/>
           <w:lang w:eastAsia="en-GB"/>
         </w:rPr>
-        <w:t xml:space="preserve">as well </w:t>
-      </w:r>
-      <w:r>
-        <w:rPr>
-          <w:rFonts w:ascii="Droid Sans" w:eastAsia="Times New Roman" w:hAnsi="Droid Sans" w:cs="Arial"/>
-          <w:iCs/>
-          <w:color w:val="000000"/>
-          <w:lang w:eastAsia="en-GB"/>
-        </w:rPr>
-        <w:t xml:space="preserve">at the same time]. </w:t>
+        <w:t>as well</w:t>
+      </w:r>
+      <w:r>
+        <w:rPr>
+          <w:rFonts w:ascii="Droid Sans" w:eastAsia="Times New Roman" w:hAnsi="Droid Sans" w:cs="Arial"/>
+          <w:iCs/>
+          <w:color w:val="000000"/>
+          <w:lang w:eastAsia="en-GB"/>
+        </w:rPr>
+        <w:t xml:space="preserve">]. </w:t>
       </w:r>
     </w:p>
     <w:p>
@@ -8174,7 +8471,41 @@
           <w:color w:val="000000"/>
           <w:lang w:eastAsia="en-GB"/>
         </w:rPr>
-        <w:t xml:space="preserve">implementation gave an accuracy of &gt;98% on the validation set, I only tried minor variations, including a change in the optimizer (change </w:t>
+        <w:t xml:space="preserve">implementation gave an accuracy </w:t>
+      </w:r>
+      <w:proofErr w:type="gramStart"/>
+      <w:r>
+        <w:rPr>
+          <w:rFonts w:ascii="Droid Sans" w:eastAsia="Times New Roman" w:hAnsi="Droid Sans" w:cs="Arial"/>
+          <w:color w:val="000000"/>
+          <w:lang w:eastAsia="en-GB"/>
+        </w:rPr>
+        <w:t>of</w:t>
+      </w:r>
+      <w:r>
+        <w:rPr>
+          <w:rFonts w:ascii="Droid Sans" w:eastAsia="Times New Roman" w:hAnsi="Droid Sans" w:cs="Arial"/>
+          <w:color w:val="000000"/>
+          <w:lang w:eastAsia="en-GB"/>
+        </w:rPr>
+        <w:t xml:space="preserve"> </w:t>
+      </w:r>
+      <w:r>
+        <w:rPr>
+          <w:rFonts w:ascii="Droid Sans" w:eastAsia="Times New Roman" w:hAnsi="Droid Sans" w:cs="Arial"/>
+          <w:color w:val="000000"/>
+          <w:lang w:eastAsia="en-GB"/>
+        </w:rPr>
+        <w:t xml:space="preserve"> &gt;</w:t>
+      </w:r>
+      <w:proofErr w:type="gramEnd"/>
+      <w:r>
+        <w:rPr>
+          <w:rFonts w:ascii="Droid Sans" w:eastAsia="Times New Roman" w:hAnsi="Droid Sans" w:cs="Arial"/>
+          <w:color w:val="000000"/>
+          <w:lang w:eastAsia="en-GB"/>
+        </w:rPr>
+        <w:t xml:space="preserve">98% on the validation set, I only tried minor variations, including a change in the optimizer (change </w:t>
       </w:r>
       <w:proofErr w:type="spellStart"/>
       <w:r>
@@ -8195,7 +8526,6 @@
         <w:t xml:space="preserve"> to </w:t>
       </w:r>
       <w:proofErr w:type="spellStart"/>
-      <w:proofErr w:type="gramStart"/>
       <w:r>
         <w:rPr>
           <w:rFonts w:ascii="Droid Sans" w:eastAsia="Times New Roman" w:hAnsi="Droid Sans" w:cs="Arial"/>
@@ -8205,7 +8535,6 @@
         <w:t>adam</w:t>
       </w:r>
       <w:proofErr w:type="spellEnd"/>
-      <w:proofErr w:type="gramEnd"/>
       <w:r>
         <w:rPr>
           <w:rFonts w:ascii="Droid Sans" w:eastAsia="Times New Roman" w:hAnsi="Droid Sans" w:cs="Arial"/>
@@ -8762,7 +9091,61 @@
           <w:color w:val="000000"/>
           <w:lang w:eastAsia="en-GB"/>
         </w:rPr>
-        <w:t xml:space="preserve">I have used a separate validation set to test the robustness of the model. </w:t>
+        <w:t>I have used a validation</w:t>
+      </w:r>
+      <w:r>
+        <w:rPr>
+          <w:rFonts w:ascii="Droid Sans" w:eastAsia="Times New Roman" w:hAnsi="Droid Sans" w:cs="Arial"/>
+          <w:iCs/>
+          <w:color w:val="000000"/>
+          <w:lang w:eastAsia="en-GB"/>
+        </w:rPr>
+        <w:t xml:space="preserve"> set</w:t>
+      </w:r>
+      <w:r>
+        <w:rPr>
+          <w:rFonts w:ascii="Droid Sans" w:eastAsia="Times New Roman" w:hAnsi="Droid Sans" w:cs="Arial"/>
+          <w:iCs/>
+          <w:color w:val="000000"/>
+          <w:lang w:eastAsia="en-GB"/>
+        </w:rPr>
+        <w:t xml:space="preserve"> </w:t>
+      </w:r>
+      <w:r>
+        <w:rPr>
+          <w:rFonts w:ascii="Droid Sans" w:eastAsia="Times New Roman" w:hAnsi="Droid Sans" w:cs="Arial"/>
+          <w:iCs/>
+          <w:color w:val="000000"/>
+          <w:lang w:eastAsia="en-GB"/>
+        </w:rPr>
+        <w:t xml:space="preserve">for model selection, and a separate test </w:t>
+      </w:r>
+      <w:r>
+        <w:rPr>
+          <w:rFonts w:ascii="Droid Sans" w:eastAsia="Times New Roman" w:hAnsi="Droid Sans" w:cs="Arial"/>
+          <w:iCs/>
+          <w:color w:val="000000"/>
+          <w:lang w:eastAsia="en-GB"/>
+        </w:rPr>
+        <w:t xml:space="preserve">set </w:t>
+      </w:r>
+      <w:r>
+        <w:rPr>
+          <w:rFonts w:ascii="Droid Sans" w:eastAsia="Times New Roman" w:hAnsi="Droid Sans" w:cs="Arial"/>
+          <w:iCs/>
+          <w:color w:val="000000"/>
+          <w:lang w:eastAsia="en-GB"/>
+        </w:rPr>
+        <w:t>for the final evaluation of the model</w:t>
+      </w:r>
+      <w:r>
+        <w:rPr>
+          <w:rFonts w:ascii="Droid Sans" w:eastAsia="Times New Roman" w:hAnsi="Droid Sans" w:cs="Arial"/>
+          <w:iCs/>
+          <w:color w:val="000000"/>
+          <w:lang w:eastAsia="en-GB"/>
+        </w:rPr>
+        <w:t xml:space="preserve">. </w:t>
       </w:r>
       <w:r>
         <w:rPr>
@@ -8789,7 +9172,121 @@
           <w:color w:val="000000"/>
           <w:lang w:eastAsia="en-GB"/>
         </w:rPr>
-        <w:t xml:space="preserve">100% accuracy on the validation set. Such a high level of accuracy is very important given the nature of the application (train control). </w:t>
+        <w:t>100% accuracy on the validation set</w:t>
+      </w:r>
+      <w:r>
+        <w:rPr>
+          <w:rFonts w:ascii="Droid Sans" w:eastAsia="Times New Roman" w:hAnsi="Droid Sans" w:cs="Arial"/>
+          <w:iCs/>
+          <w:color w:val="000000"/>
+          <w:lang w:eastAsia="en-GB"/>
+        </w:rPr>
+        <w:t>, and a Recall score of 1 on the test set</w:t>
+      </w:r>
+      <w:r>
+        <w:rPr>
+          <w:rFonts w:ascii="Droid Sans" w:eastAsia="Times New Roman" w:hAnsi="Droid Sans" w:cs="Arial"/>
+          <w:iCs/>
+          <w:color w:val="000000"/>
+          <w:lang w:eastAsia="en-GB"/>
+        </w:rPr>
+        <w:t>. Such a high level of accuracy is very important given the nature of t</w:t>
+      </w:r>
+      <w:r>
+        <w:rPr>
+          <w:rFonts w:ascii="Droid Sans" w:eastAsia="Times New Roman" w:hAnsi="Droid Sans" w:cs="Arial"/>
+          <w:iCs/>
+          <w:color w:val="000000"/>
+          <w:lang w:eastAsia="en-GB"/>
+        </w:rPr>
+        <w:t>he application (train control).</w:t>
+      </w:r>
+    </w:p>
+    <w:p>
+      <w:pPr>
+        <w:spacing w:before="100" w:beforeAutospacing="1" w:after="100" w:afterAutospacing="1" w:line="240" w:lineRule="auto"/>
+        <w:rPr>
+          <w:rFonts w:ascii="Droid Sans" w:eastAsia="Times New Roman" w:hAnsi="Droid Sans" w:cs="Arial"/>
+          <w:iCs/>
+          <w:color w:val="000000"/>
+          <w:lang w:eastAsia="en-GB"/>
+        </w:rPr>
+      </w:pPr>
+      <w:r>
+        <w:rPr>
+          <w:rFonts w:ascii="Droid Sans" w:eastAsia="Times New Roman" w:hAnsi="Droid Sans" w:cs="Arial"/>
+          <w:iCs/>
+          <w:color w:val="000000"/>
+          <w:lang w:eastAsia="en-GB"/>
+        </w:rPr>
+        <w:t xml:space="preserve">As I have used an optimizer with adaptive learning rates, and it has given great results with my initial model setup, I did not need to tweak other </w:t>
+      </w:r>
+      <w:proofErr w:type="spellStart"/>
+      <w:r>
+        <w:rPr>
+          <w:rFonts w:ascii="Droid Sans" w:eastAsia="Times New Roman" w:hAnsi="Droid Sans" w:cs="Arial"/>
+          <w:iCs/>
+          <w:color w:val="000000"/>
+          <w:lang w:eastAsia="en-GB"/>
+        </w:rPr>
+        <w:t>hyperparameters</w:t>
+      </w:r>
+      <w:proofErr w:type="spellEnd"/>
+      <w:r>
+        <w:rPr>
+          <w:rFonts w:ascii="Droid Sans" w:eastAsia="Times New Roman" w:hAnsi="Droid Sans" w:cs="Arial"/>
+          <w:iCs/>
+          <w:color w:val="000000"/>
+          <w:lang w:eastAsia="en-GB"/>
+        </w:rPr>
+        <w:t xml:space="preserve"> [e.g.: activation functions, number of layers, number of neurons per layer, etc.] further. If there were a need to find the most minimalistic model which still solves the problem I would have </w:t>
+      </w:r>
+      <w:r>
+        <w:rPr>
+          <w:rFonts w:ascii="Droid Sans" w:eastAsia="Times New Roman" w:hAnsi="Droid Sans" w:cs="Arial"/>
+          <w:iCs/>
+          <w:color w:val="000000"/>
+          <w:lang w:eastAsia="en-GB"/>
+        </w:rPr>
+        <w:t>used</w:t>
+      </w:r>
+      <w:r>
+        <w:rPr>
+          <w:rFonts w:ascii="Droid Sans" w:eastAsia="Times New Roman" w:hAnsi="Droid Sans" w:cs="Arial"/>
+          <w:iCs/>
+          <w:color w:val="000000"/>
+          <w:lang w:eastAsia="en-GB"/>
+        </w:rPr>
+        <w:t xml:space="preserve"> </w:t>
+      </w:r>
+      <w:proofErr w:type="spellStart"/>
+      <w:r>
+        <w:rPr>
+          <w:rFonts w:ascii="Droid Sans" w:eastAsia="Times New Roman" w:hAnsi="Droid Sans" w:cs="Arial"/>
+          <w:iCs/>
+          <w:color w:val="000000"/>
+          <w:lang w:eastAsia="en-GB"/>
+        </w:rPr>
+        <w:t>GridSe</w:t>
+      </w:r>
+      <w:r>
+        <w:rPr>
+          <w:rFonts w:ascii="Droid Sans" w:eastAsia="Times New Roman" w:hAnsi="Droid Sans" w:cs="Arial"/>
+          <w:iCs/>
+          <w:color w:val="000000"/>
+          <w:lang w:eastAsia="en-GB"/>
+        </w:rPr>
+        <w:t>arch</w:t>
+      </w:r>
+      <w:proofErr w:type="spellEnd"/>
+      <w:r>
+        <w:rPr>
+          <w:rFonts w:ascii="Droid Sans" w:eastAsia="Times New Roman" w:hAnsi="Droid Sans" w:cs="Arial"/>
+          <w:iCs/>
+          <w:color w:val="000000"/>
+          <w:lang w:eastAsia="en-GB"/>
+        </w:rPr>
+        <w:t xml:space="preserve"> to find optimal parameters, but it was not necessary in the present case.</w:t>
       </w:r>
     </w:p>
     <w:p>
@@ -8854,6 +9351,7 @@
           <w:color w:val="000000"/>
           <w:lang w:eastAsia="en-GB"/>
         </w:rPr>
+        <w:lastRenderedPageBreak/>
         <w:t>In this section, your model’s final solution and its results should be compared to the benchmark you established earlier in the project using some type of statistical analysis. You should also justify whether these results and the solution are significant enough to have solved the problem posed in the project. Questions to ask yourself when writing this section:</w:t>
       </w:r>
     </w:p>
@@ -8948,7 +9446,6 @@
           <w:color w:val="000000"/>
           <w:lang w:eastAsia="en-GB"/>
         </w:rPr>
-        <w:lastRenderedPageBreak/>
         <w:t>Is the final solution significant enough to have solved the problem?</w:t>
       </w:r>
     </w:p>
@@ -8986,7 +9483,88 @@
           <w:color w:val="000000"/>
           <w:lang w:eastAsia="en-GB"/>
         </w:rPr>
-        <w:t>Given that my final models consistently reached close to 100% accuracy, i</w:t>
+        <w:t>Importantly for the final model, which was tested on a separate test set, I have used the Recall score for evaluation. As I mentioned earlier, for t</w:t>
+      </w:r>
+      <w:r>
+        <w:rPr>
+          <w:rFonts w:ascii="Droid Sans" w:eastAsia="Times New Roman" w:hAnsi="Droid Sans" w:cs="Arial"/>
+          <w:iCs/>
+          <w:color w:val="000000"/>
+          <w:lang w:eastAsia="en-GB"/>
+        </w:rPr>
+        <w:t>his particular problem the ideal error metric is Recall</w:t>
+      </w:r>
+      <w:r>
+        <w:rPr>
+          <w:rFonts w:ascii="Droid Sans" w:eastAsia="Times New Roman" w:hAnsi="Droid Sans" w:cs="Arial"/>
+          <w:iCs/>
+          <w:color w:val="000000"/>
+          <w:lang w:eastAsia="en-GB"/>
+        </w:rPr>
+        <w:t xml:space="preserve">, as the most important thing is that we would like detect each stop signs, otherwise the train would </w:t>
+      </w:r>
+      <w:r>
+        <w:rPr>
+          <w:rFonts w:ascii="Droid Sans" w:eastAsia="Times New Roman" w:hAnsi="Droid Sans" w:cs="Arial"/>
+          <w:iCs/>
+          <w:color w:val="000000"/>
+          <w:lang w:eastAsia="en-GB"/>
+        </w:rPr>
+        <w:t>‘</w:t>
+      </w:r>
+      <w:r>
+        <w:rPr>
+          <w:rFonts w:ascii="Droid Sans" w:eastAsia="Times New Roman" w:hAnsi="Droid Sans" w:cs="Arial"/>
+          <w:iCs/>
+          <w:color w:val="000000"/>
+          <w:lang w:eastAsia="en-GB"/>
+        </w:rPr>
+        <w:t>cause accidents</w:t>
+      </w:r>
+      <w:r>
+        <w:rPr>
+          <w:rFonts w:ascii="Droid Sans" w:eastAsia="Times New Roman" w:hAnsi="Droid Sans" w:cs="Arial"/>
+          <w:iCs/>
+          <w:color w:val="000000"/>
+          <w:lang w:eastAsia="en-GB"/>
+        </w:rPr>
+        <w:t>’</w:t>
+      </w:r>
+      <w:r>
+        <w:rPr>
+          <w:rFonts w:ascii="Droid Sans" w:eastAsia="Times New Roman" w:hAnsi="Droid Sans" w:cs="Arial"/>
+          <w:iCs/>
+          <w:color w:val="000000"/>
+          <w:lang w:eastAsia="en-GB"/>
+        </w:rPr>
+        <w:t xml:space="preserve">. </w:t>
+      </w:r>
+      <w:r>
+        <w:rPr>
+          <w:rFonts w:ascii="Droid Sans" w:eastAsia="Times New Roman" w:hAnsi="Droid Sans" w:cs="Arial"/>
+          <w:iCs/>
+          <w:color w:val="000000"/>
+          <w:lang w:eastAsia="en-GB"/>
+        </w:rPr>
+        <w:t xml:space="preserve">Given </w:t>
+      </w:r>
+      <w:r>
+        <w:rPr>
+          <w:rFonts w:ascii="Droid Sans" w:eastAsia="Times New Roman" w:hAnsi="Droid Sans" w:cs="Arial"/>
+          <w:iCs/>
+          <w:color w:val="000000"/>
+          <w:lang w:eastAsia="en-GB"/>
+        </w:rPr>
+        <w:t>that my final model reached a Recall score of 1, which means that it has correctly identified all of the stop signs</w:t>
+      </w:r>
+      <w:r>
+        <w:rPr>
+          <w:rFonts w:ascii="Droid Sans" w:eastAsia="Times New Roman" w:hAnsi="Droid Sans" w:cs="Arial"/>
+          <w:iCs/>
+          <w:color w:val="000000"/>
+          <w:lang w:eastAsia="en-GB"/>
+        </w:rPr>
+        <w:t>, i</w:t>
       </w:r>
       <w:r>
         <w:rPr>
@@ -9284,6 +9862,7 @@
           <w:color w:val="000000"/>
           <w:lang w:eastAsia="en-GB"/>
         </w:rPr>
+        <w:lastRenderedPageBreak/>
         <w:drawing>
           <wp:inline distT="0" distB="0" distL="0" distR="0">
             <wp:extent cx="1219200" cy="1219200"/>
@@ -9919,7 +10498,6 @@
           <w:color w:val="000000"/>
           <w:lang w:eastAsia="en-GB"/>
         </w:rPr>
-        <w:lastRenderedPageBreak/>
         <w:t xml:space="preserve">As we can see from the output the first layer is mainly encoding </w:t>
       </w:r>
       <w:proofErr w:type="spellStart"/>
@@ -10433,6 +11011,7 @@
           <w:color w:val="000000"/>
           <w:lang w:eastAsia="en-GB"/>
         </w:rPr>
+        <w:lastRenderedPageBreak/>
         <w:drawing>
           <wp:inline distT="0" distB="0" distL="0" distR="0">
             <wp:extent cx="1219200" cy="1219200"/>
@@ -11228,7 +11807,6 @@
           <w:color w:val="000000"/>
           <w:lang w:eastAsia="en-GB"/>
         </w:rPr>
-        <w:lastRenderedPageBreak/>
         <w:t>CONVOLUTIONAL LAYER 3 (a few selected filters)</w:t>
       </w:r>
     </w:p>
@@ -11426,7 +12004,17 @@
           <w:color w:val="000000"/>
           <w:lang w:eastAsia="en-GB"/>
         </w:rPr>
-        <w:t>, however for the last few years we have discovered efficient methods to approach these kinds of problems. Deep multi-layer neural networks are capable of building up a hierarchy of abstractions that makes it possible to identify complex inputs (i.e. images)</w:t>
+        <w:t xml:space="preserve">, however for the last few years we have discovered efficient methods to approach these kinds of problems. Deep multi-layer neural </w:t>
+      </w:r>
+      <w:r>
+        <w:rPr>
+          <w:rFonts w:ascii="Droid Sans" w:eastAsia="Times New Roman" w:hAnsi="Droid Sans" w:cs="Arial"/>
+          <w:iCs/>
+          <w:color w:val="000000"/>
+          <w:lang w:eastAsia="en-GB"/>
+        </w:rPr>
+        <w:lastRenderedPageBreak/>
+        <w:t>networks are capable of building up a hierarchy of abstractions that makes it possible to identify complex inputs (i.e. images)</w:t>
       </w:r>
       <w:r>
         <w:rPr>
@@ -11784,7 +12372,7 @@
           <w:color w:val="000000"/>
           <w:lang w:eastAsia="en-GB"/>
         </w:rPr>
-        <w:footnoteReference w:id="5"/>
+        <w:footnoteReference w:id="6"/>
       </w:r>
       <w:r>
         <w:rPr>
@@ -11867,7 +12455,6 @@
           <w:szCs w:val="24"/>
           <w:lang w:eastAsia="en-GB"/>
         </w:rPr>
-        <w:lastRenderedPageBreak/>
         <w:t>Improvement</w:t>
       </w:r>
     </w:p>
@@ -12007,7 +12594,17 @@
           <w:color w:val="000000"/>
           <w:lang w:eastAsia="en-GB"/>
         </w:rPr>
-        <w:t>Another area of improvement that I have realized after visualizing what inputs maximize the activation of the filters, is that it will most likely not detect stop signs as such, but rather red blobs (probably of a particular size). If I want it to discriminate between stop signs, and similar traffic signs, which have red background, I would have to incorporate such traffic signs into the training, such that it learns how to make that finer discrimination.</w:t>
+        <w:t xml:space="preserve">Another area of improvement that I have realized after visualizing what inputs maximize the activation of the filters, is that it will most likely not detect stop signs as such, but rather red blobs </w:t>
+      </w:r>
+      <w:r>
+        <w:rPr>
+          <w:rFonts w:ascii="Droid Sans" w:eastAsia="Times New Roman" w:hAnsi="Droid Sans" w:cs="Arial"/>
+          <w:iCs/>
+          <w:color w:val="000000"/>
+          <w:lang w:eastAsia="en-GB"/>
+        </w:rPr>
+        <w:lastRenderedPageBreak/>
+        <w:t>(probably of a particular size). If I want it to discriminate between stop signs, and similar traffic signs, which have red background, I would have to incorporate such traffic signs into the training, such that it learns how to make that finer discrimination.</w:t>
       </w:r>
     </w:p>
     <w:p>
@@ -12128,6 +12725,54 @@
         <w:footnoteRef/>
       </w:r>
       <w:r>
+        <w:t xml:space="preserve"> Also, f</w:t>
+      </w:r>
+      <w:r>
+        <w:rPr>
+          <w:rFonts w:ascii="Droid Sans" w:eastAsia="Times New Roman" w:hAnsi="Droid Sans" w:cs="Arial"/>
+          <w:iCs/>
+          <w:color w:val="000000"/>
+          <w:lang w:eastAsia="en-GB"/>
+        </w:rPr>
+        <w:t xml:space="preserve">or the time being </w:t>
+      </w:r>
+      <w:proofErr w:type="spellStart"/>
+      <w:r>
+        <w:rPr>
+          <w:rFonts w:ascii="Droid Sans" w:eastAsia="Times New Roman" w:hAnsi="Droid Sans" w:cs="Arial"/>
+          <w:iCs/>
+          <w:color w:val="000000"/>
+          <w:lang w:eastAsia="en-GB"/>
+        </w:rPr>
+        <w:t>Keras</w:t>
+      </w:r>
+      <w:proofErr w:type="spellEnd"/>
+      <w:r>
+        <w:rPr>
+          <w:rFonts w:ascii="Droid Sans" w:eastAsia="Times New Roman" w:hAnsi="Droid Sans" w:cs="Arial"/>
+          <w:iCs/>
+          <w:color w:val="000000"/>
+          <w:lang w:eastAsia="en-GB"/>
+        </w:rPr>
+        <w:t xml:space="preserve"> does not support other metrics than accuracy, and it would have required significant work-around to calculate the Recall score during training and validation.</w:t>
+      </w:r>
+    </w:p>
+  </w:footnote>
+  <w:footnote w:id="2">
+    <w:p>
+      <w:pPr>
+        <w:pStyle w:val="FootnoteText"/>
+        <w:rPr>
+          <w:lang w:val="hu-HU"/>
+        </w:rPr>
+      </w:pPr>
+      <w:r>
+        <w:rPr>
+          <w:rStyle w:val="FootnoteReference"/>
+        </w:rPr>
+        <w:footnoteRef/>
+      </w:r>
+      <w:r>
         <w:t xml:space="preserve"> </w:t>
       </w:r>
       <w:hyperlink r:id="rId1" w:history="1">
@@ -12143,7 +12788,7 @@
       </w:r>
     </w:p>
   </w:footnote>
-  <w:footnote w:id="2">
+  <w:footnote w:id="3">
     <w:p>
       <w:pPr>
         <w:pStyle w:val="FootnoteText"/>
@@ -12164,34 +12809,34 @@
         <w:rPr>
           <w:lang w:val="hu-HU"/>
         </w:rPr>
-        <w:t>I coudn’t figure out why this is so.</w:t>
+        <w:t xml:space="preserve">I coudn’t figure out why this is </w:t>
       </w:r>
       <w:r>
         <w:rPr>
           <w:lang w:val="hu-HU"/>
         </w:rPr>
+        <w:t>so, and it was not crucial to stick with that particular resolution, so I went on with applying the rescaling.</w:t>
+      </w:r>
+    </w:p>
+  </w:footnote>
+  <w:footnote w:id="4">
+    <w:p>
+      <w:pPr>
+        <w:pStyle w:val="FootnoteText"/>
+        <w:rPr>
+          <w:lang w:val="hu-HU"/>
+        </w:rPr>
+      </w:pPr>
+      <w:r>
+        <w:rPr>
+          <w:rStyle w:val="FootnoteReference"/>
+        </w:rPr>
+        <w:footnoteRef/>
+      </w:r>
+      <w:r>
         <w:t xml:space="preserve"> </w:t>
       </w:r>
-    </w:p>
-  </w:footnote>
-  <w:footnote w:id="3">
-    <w:p>
-      <w:pPr>
-        <w:pStyle w:val="FootnoteText"/>
-        <w:rPr>
-          <w:lang w:val="hu-HU"/>
-        </w:rPr>
-      </w:pPr>
-      <w:r>
-        <w:rPr>
-          <w:rStyle w:val="FootnoteReference"/>
-        </w:rPr>
-        <w:footnoteRef/>
-      </w:r>
-      <w:r>
-        <w:t xml:space="preserve"> </w:t>
-      </w:r>
-      <w:hyperlink r:id="rId2" w:history="1">
+      <w:hyperlink r:id="rId2" w:anchor="whichoptimizertochoose" w:history="1">
         <w:r>
           <w:rPr>
             <w:rStyle w:val="Hyperlink"/>
@@ -12204,7 +12849,7 @@
       </w:r>
     </w:p>
   </w:footnote>
-  <w:footnote w:id="4">
+  <w:footnote w:id="5">
     <w:p>
       <w:pPr>
         <w:pStyle w:val="FootnoteText"/>
@@ -12234,7 +12879,7 @@
       </w:r>
     </w:p>
   </w:footnote>
-  <w:footnote w:id="5">
+  <w:footnote w:id="6">
     <w:p>
       <w:pPr>
         <w:pStyle w:val="FootnoteText"/>
@@ -15696,7 +16341,7 @@
 </file>
 
 <file path=customXml/itemProps1.xml><?xml version="1.0" encoding="utf-8"?>
-<ds:datastoreItem xmlns:ds="http://schemas.openxmlformats.org/officeDocument/2006/customXml" ds:itemID="{0D937652-B140-425A-A1CA-7929C773EB3E}">
+<ds:datastoreItem xmlns:ds="http://schemas.openxmlformats.org/officeDocument/2006/customXml" ds:itemID="{8EF5275E-10CB-419C-AEBC-1E7535AE6341}">
   <ds:schemaRefs>
     <ds:schemaRef ds:uri="http://schemas.openxmlformats.org/officeDocument/2006/bibliography"/>
   </ds:schemaRefs>

</xml_diff>